<commit_message>
Various Padam/Jatai/Ghana Maala files - 01/03/2021
</commit_message>
<xml_diff>
--- a/chamaka-ghana/Chamaka Ghanam Sanskrit Corrections.docx
+++ b/chamaka-ghana/Chamaka Ghanam Sanskrit Corrections.docx
@@ -4848,6 +4848,7 @@
                 <w:lang w:bidi="ta-IN"/>
               </w:rPr>
             </w:pPr>
+            <w:bookmarkStart w:id="0" w:name="_Hlk65281572"/>
             <w:proofErr w:type="spellStart"/>
             <w:r>
               <w:rPr>
@@ -5041,6 +5042,7 @@
               </w:rPr>
               <w:t xml:space="preserve"> |</w:t>
             </w:r>
+            <w:bookmarkEnd w:id="0"/>
           </w:p>
         </w:tc>
       </w:tr>
@@ -5173,6 +5175,7 @@
                 <w:rFonts w:ascii="BRH Devanagari Extra" w:hAnsi="BRH Devanagari Extra" w:cs="BRH Devanagari Extra"/>
                 <w:sz w:val="36"/>
                 <w:szCs w:val="36"/>
+                <w:highlight w:val="yellow"/>
               </w:rPr>
               <w:t>uÉ</w:t>
             </w:r>
@@ -5182,19 +5185,28 @@
                 <w:rFonts w:ascii="BRH Malayalam Extra" w:hAnsi="BRH Malayalam Extra" w:cs="BRH Devanagari Extra"/>
                 <w:sz w:val="30"/>
                 <w:szCs w:val="36"/>
-                <w:highlight w:val="green"/>
-              </w:rPr>
-              <w:t>–</w:t>
-            </w:r>
-            <w:proofErr w:type="spellStart"/>
-            <w:r>
-              <w:rPr>
-                <w:rFonts w:ascii="BRH Devanagari Extra" w:hAnsi="BRH Devanagari Extra" w:cs="BRH Devanagari Extra"/>
-                <w:sz w:val="36"/>
-                <w:szCs w:val="36"/>
                 <w:highlight w:val="yellow"/>
               </w:rPr>
-              <w:t>jrÉåÌiÉ</w:t>
+              <w:t>–</w:t>
+            </w:r>
+            <w:proofErr w:type="spellStart"/>
+            <w:r>
+              <w:rPr>
+                <w:rFonts w:ascii="BRH Devanagari Extra" w:hAnsi="BRH Devanagari Extra" w:cs="BRH Devanagari Extra"/>
+                <w:sz w:val="36"/>
+                <w:szCs w:val="36"/>
+                <w:highlight w:val="yellow"/>
+              </w:rPr>
+              <w:t>jr</w:t>
+            </w:r>
+            <w:r>
+              <w:rPr>
+                <w:rFonts w:ascii="BRH Devanagari Extra" w:hAnsi="BRH Devanagari Extra" w:cs="BRH Devanagari Extra"/>
+                <w:sz w:val="36"/>
+                <w:szCs w:val="36"/>
+                <w:highlight w:val="yellow"/>
+              </w:rPr>
+              <w:t>ÉåÌiÉ</w:t>
             </w:r>
             <w:r>
               <w:rPr>
@@ -23432,6 +23444,7 @@
     <w:lsdException w:name="HTML Sample" w:semiHidden="1" w:unhideWhenUsed="1"/>
     <w:lsdException w:name="HTML Typewriter" w:semiHidden="1" w:unhideWhenUsed="1"/>
     <w:lsdException w:name="HTML Variable" w:semiHidden="1" w:unhideWhenUsed="1"/>
+    <w:lsdException w:name="Normal Table" w:semiHidden="1" w:unhideWhenUsed="1"/>
     <w:lsdException w:name="annotation subject" w:semiHidden="1" w:unhideWhenUsed="1"/>
     <w:lsdException w:name="No List" w:semiHidden="1" w:unhideWhenUsed="1"/>
     <w:lsdException w:name="Outline List 1" w:semiHidden="1" w:unhideWhenUsed="1"/>
@@ -23474,8 +23487,11 @@
     <w:lsdException w:name="Table Contemporary" w:semiHidden="1" w:unhideWhenUsed="1"/>
     <w:lsdException w:name="Table Elegant" w:semiHidden="1" w:unhideWhenUsed="1"/>
     <w:lsdException w:name="Table Professional" w:semiHidden="1" w:unhideWhenUsed="1"/>
+    <w:lsdException w:name="Table Subtle 1" w:semiHidden="1" w:unhideWhenUsed="1"/>
     <w:lsdException w:name="Table Subtle 2" w:semiHidden="1" w:unhideWhenUsed="1"/>
     <w:lsdException w:name="Table Web 1" w:semiHidden="1" w:unhideWhenUsed="1"/>
+    <w:lsdException w:name="Table Web 2" w:semiHidden="1" w:unhideWhenUsed="1"/>
+    <w:lsdException w:name="Table Web 3" w:semiHidden="1" w:unhideWhenUsed="1"/>
     <w:lsdException w:name="Balloon Text" w:semiHidden="1" w:unhideWhenUsed="1"/>
     <w:lsdException w:name="Table Grid" w:uiPriority="59"/>
     <w:lsdException w:name="Table Theme" w:semiHidden="1" w:unhideWhenUsed="1"/>

</xml_diff>